<commit_message>
add snatch labs TFRVS; create reports of Cloud Texnology Efimov
</commit_message>
<xml_diff>
--- a/4k2s/ТФРВС/labs/отчеты/Lab_1 - отчет - Тимофеев Д.А..docx
+++ b/4k2s/ТФРВС/labs/отчеты/Lab_1 - отчет - Тимофеев Д.А..docx
@@ -386,7 +386,18 @@
           <w:szCs w:val="28"/>
           <w:lang w:eastAsia="ru-RU"/>
         </w:rPr>
-        <w:t xml:space="preserve">Ассистент Кафедры ВС </w:t>
+        <w:t>Преподаватель</w:t>
+      </w:r>
+      <w:bookmarkStart w:id="0" w:name="_GoBack"/>
+      <w:bookmarkEnd w:id="0"/>
+      <w:r>
+        <w:rPr>
+          <w:rFonts w:ascii="Times New Roman" w:eastAsia="Times New Roman" w:hAnsi="Times New Roman" w:cs="Times New Roman"/>
+          <w:sz w:val="28"/>
+          <w:szCs w:val="28"/>
+          <w:lang w:eastAsia="ru-RU"/>
+        </w:rPr>
+        <w:t xml:space="preserve"> Кафедры ВС </w:t>
       </w:r>
     </w:p>
     <w:p>
@@ -577,12 +588,12 @@
         </w:numPr>
         <w:ind w:left="432" w:hanging="432"/>
       </w:pPr>
-      <w:bookmarkStart w:id="0" w:name="_Toc38825690"/>
+      <w:bookmarkStart w:id="1" w:name="_Toc38825690"/>
       <w:r>
         <w:lastRenderedPageBreak/>
         <w:t>СОДЕРЖАНИЕ:</w:t>
       </w:r>
-      <w:bookmarkEnd w:id="0"/>
+      <w:bookmarkEnd w:id="1"/>
     </w:p>
     <w:p>
       <w:pPr>
@@ -1758,12 +1769,12 @@
       <w:pPr>
         <w:pStyle w:val="GFS1"/>
       </w:pPr>
-      <w:bookmarkStart w:id="1" w:name="_Toc38825691"/>
+      <w:bookmarkStart w:id="2" w:name="_Toc38825691"/>
       <w:r>
         <w:lastRenderedPageBreak/>
         <w:t>Цель работы</w:t>
       </w:r>
-      <w:bookmarkEnd w:id="1"/>
+      <w:bookmarkEnd w:id="2"/>
     </w:p>
     <w:p>
       <w:pPr>
@@ -3300,12 +3311,12 @@
       <w:pPr>
         <w:pStyle w:val="GFS1"/>
       </w:pPr>
-      <w:bookmarkStart w:id="2" w:name="_Toc38825692"/>
+      <w:bookmarkStart w:id="3" w:name="_Toc38825692"/>
       <w:r>
         <w:lastRenderedPageBreak/>
         <w:t>Теория</w:t>
       </w:r>
-      <w:bookmarkEnd w:id="2"/>
+      <w:bookmarkEnd w:id="3"/>
     </w:p>
     <w:p>
       <w:pPr>
@@ -3316,13 +3327,13 @@
       <w:pPr>
         <w:pStyle w:val="GFS2"/>
       </w:pPr>
-      <w:bookmarkStart w:id="3" w:name="_Toc37011757"/>
-      <w:bookmarkStart w:id="4" w:name="_Toc38825693"/>
+      <w:bookmarkStart w:id="4" w:name="_Toc37011757"/>
+      <w:bookmarkStart w:id="5" w:name="_Toc38825693"/>
       <w:r>
         <w:t>Производительность</w:t>
       </w:r>
-      <w:bookmarkEnd w:id="3"/>
       <w:bookmarkEnd w:id="4"/>
+      <w:bookmarkEnd w:id="5"/>
     </w:p>
     <w:p>
       <w:pPr>
@@ -3478,8 +3489,8 @@
       <w:pPr>
         <w:pStyle w:val="GFS2"/>
       </w:pPr>
-      <w:bookmarkStart w:id="5" w:name="_Toc37011758"/>
-      <w:bookmarkStart w:id="6" w:name="_Toc38825694"/>
+      <w:bookmarkStart w:id="6" w:name="_Toc37011758"/>
+      <w:bookmarkStart w:id="7" w:name="_Toc38825694"/>
       <w:r>
         <w:t>Определения основных параметров</w:t>
       </w:r>
@@ -3489,8 +3500,8 @@
       <w:r>
         <w:t>и основные формулы</w:t>
       </w:r>
-      <w:bookmarkEnd w:id="5"/>
       <w:bookmarkEnd w:id="6"/>
+      <w:bookmarkEnd w:id="7"/>
     </w:p>
     <w:p>
       <w:pPr>
@@ -5163,12 +5174,12 @@
       <w:pPr>
         <w:pStyle w:val="GFS1"/>
       </w:pPr>
-      <w:bookmarkStart w:id="7" w:name="_Toc38825695"/>
+      <w:bookmarkStart w:id="8" w:name="_Toc38825695"/>
       <w:r>
         <w:lastRenderedPageBreak/>
         <w:t>Ход работы</w:t>
       </w:r>
-      <w:bookmarkEnd w:id="7"/>
+      <w:bookmarkEnd w:id="8"/>
     </w:p>
     <w:p>
       <w:pPr>
@@ -5213,11 +5224,11 @@
         </w:numPr>
         <w:ind w:left="576"/>
       </w:pPr>
-      <w:bookmarkStart w:id="8" w:name="_Toc38825696"/>
+      <w:bookmarkStart w:id="9" w:name="_Toc38825696"/>
       <w:r>
         <w:t>Задание №2.1</w:t>
       </w:r>
-      <w:bookmarkEnd w:id="8"/>
+      <w:bookmarkEnd w:id="9"/>
     </w:p>
     <w:p>
       <w:pPr>
@@ -5260,11 +5271,11 @@
         </w:numPr>
         <w:ind w:left="576"/>
       </w:pPr>
-      <w:bookmarkStart w:id="9" w:name="_Toc38825697"/>
+      <w:bookmarkStart w:id="10" w:name="_Toc38825697"/>
       <w:r>
         <w:t>Задание №2.2</w:t>
       </w:r>
-      <w:bookmarkEnd w:id="9"/>
+      <w:bookmarkEnd w:id="10"/>
     </w:p>
     <w:p>
       <w:pPr>
@@ -5304,12 +5315,12 @@
         </w:numPr>
         <w:ind w:left="576"/>
       </w:pPr>
-      <w:bookmarkStart w:id="10" w:name="_Toc38825698"/>
+      <w:bookmarkStart w:id="11" w:name="_Toc38825698"/>
       <w:r>
         <w:lastRenderedPageBreak/>
         <w:t>Задание №2.3</w:t>
       </w:r>
-      <w:bookmarkEnd w:id="10"/>
+      <w:bookmarkEnd w:id="11"/>
     </w:p>
     <w:p>
       <w:pPr>
@@ -5332,11 +5343,11 @@
         </w:numPr>
         <w:ind w:left="576"/>
       </w:pPr>
-      <w:bookmarkStart w:id="11" w:name="_Toc38825699"/>
+      <w:bookmarkStart w:id="12" w:name="_Toc38825699"/>
       <w:r>
         <w:t>Задание №3.1</w:t>
       </w:r>
-      <w:bookmarkEnd w:id="11"/>
+      <w:bookmarkEnd w:id="12"/>
     </w:p>
     <w:p>
       <w:pPr>
@@ -5359,12 +5370,12 @@
         </w:numPr>
         <w:ind w:left="576"/>
       </w:pPr>
-      <w:bookmarkStart w:id="12" w:name="_Toc38825700"/>
+      <w:bookmarkStart w:id="13" w:name="_Toc38825700"/>
       <w:r>
         <w:lastRenderedPageBreak/>
         <w:t>Задание №3.2</w:t>
       </w:r>
-      <w:bookmarkEnd w:id="12"/>
+      <w:bookmarkEnd w:id="13"/>
     </w:p>
     <w:p>
       <w:pPr>
@@ -5387,11 +5398,11 @@
         </w:numPr>
         <w:ind w:left="576"/>
       </w:pPr>
-      <w:bookmarkStart w:id="13" w:name="_Toc38825701"/>
+      <w:bookmarkStart w:id="14" w:name="_Toc38825701"/>
       <w:r>
         <w:t>Задание №3.3</w:t>
       </w:r>
-      <w:bookmarkEnd w:id="13"/>
+      <w:bookmarkEnd w:id="14"/>
     </w:p>
     <w:p>
       <w:pPr>
@@ -5409,12 +5420,12 @@
       <w:pPr>
         <w:pStyle w:val="GFS1"/>
       </w:pPr>
-      <w:bookmarkStart w:id="14" w:name="_Toc38825702"/>
+      <w:bookmarkStart w:id="15" w:name="_Toc38825702"/>
       <w:r>
         <w:lastRenderedPageBreak/>
         <w:t>Вывод</w:t>
       </w:r>
-      <w:bookmarkEnd w:id="14"/>
+      <w:bookmarkEnd w:id="15"/>
     </w:p>
     <w:p>
       <w:pPr>
@@ -5447,12 +5458,12 @@
       <w:pPr>
         <w:pStyle w:val="GFS1"/>
       </w:pPr>
-      <w:bookmarkStart w:id="15" w:name="_Toc38825703"/>
+      <w:bookmarkStart w:id="16" w:name="_Toc38825703"/>
       <w:r>
         <w:lastRenderedPageBreak/>
         <w:t>Листинг</w:t>
       </w:r>
-      <w:bookmarkEnd w:id="15"/>
+      <w:bookmarkEnd w:id="16"/>
     </w:p>
     <w:p>
       <w:pPr>
@@ -5472,30 +5483,15 @@
         </w:rPr>
         <w:t xml:space="preserve">GitHub </w:t>
       </w:r>
-      <w:bookmarkStart w:id="16" w:name="_GoBack"/>
-      <w:bookmarkEnd w:id="16"/>
-      <w:r>
-        <w:fldChar w:fldCharType="begin"/>
-      </w:r>
-      <w:r>
-        <w:rPr>
-          <w:lang w:val="en-US"/>
-        </w:rPr>
-        <w:instrText xml:space="preserve"> HYPERLINK "https://github.com/GeorgiaFrankinStain/SibGUTY_git/tree/master/4k2s/%D0%A2%D0%A4%D0%A0%D0%92%D0%A1/labs/out_data/lab_1" </w:instrText>
-      </w:r>
-      <w:r>
-        <w:fldChar w:fldCharType="separate"/>
-      </w:r>
-      <w:r>
-        <w:rPr>
-          <w:rStyle w:val="ae"/>
-          <w:lang w:val="en-US"/>
-        </w:rPr>
-        <w:t>https://github.com/GeorgiaFrankinStain/SibGUTY_git/tree/master/4k2s/%D0%A2%D0%A4%D0%A0%D0%92%D0%A1/labs/out_data/lab_1</w:t>
-      </w:r>
-      <w:r>
-        <w:fldChar w:fldCharType="end"/>
-      </w:r>
+      <w:hyperlink r:id="rId14" w:history="1">
+        <w:r>
+          <w:rPr>
+            <w:rStyle w:val="ae"/>
+            <w:lang w:val="en-US"/>
+          </w:rPr>
+          <w:t>https://github.com/GeorgiaFrankinStain/SibGUTY_git/tree/master/4k2s/%D0%A2%D0%A4%D0%A0%D0%92%D0%A1/labs/out_data/lab_1</w:t>
+        </w:r>
+      </w:hyperlink>
     </w:p>
     <w:p>
       <w:pPr>
@@ -33757,7 +33753,7 @@
 </file>
 
 <file path=customXml/itemProps1.xml><?xml version="1.0" encoding="utf-8"?>
-<ds:datastoreItem xmlns:ds="http://schemas.openxmlformats.org/officeDocument/2006/customXml" ds:itemID="{4F4A90EE-7B05-4712-B520-4C43ABE50DE8}">
+<ds:datastoreItem xmlns:ds="http://schemas.openxmlformats.org/officeDocument/2006/customXml" ds:itemID="{481ADD56-A40C-4985-BCD0-AB0AE6BFB04F}">
   <ds:schemaRefs>
     <ds:schemaRef ds:uri="http://schemas.openxmlformats.org/officeDocument/2006/bibliography"/>
   </ds:schemaRefs>

</xml_diff>